<commit_message>
Nhóm nộp file PDF(Product Backlog và Product Proposal)
</commit_message>
<xml_diff>
--- a/Template-Project Proposal.docx
+++ b/Template-Project Proposal.docx
@@ -47,6 +47,30 @@
         </w:rPr>
         <w:t>KHOA THƯƠNG MẠI ĐIỆN TỬ</w:t>
       </w:r>
+    </w:p>
+    <w:p>
+      <w:pPr>
+        <w:jc w:val="center"/>
+        <w:rPr>
+          <w:rFonts w:ascii="Arial" w:eastAsia="Arial" w:hAnsi="Arial" w:cs="Arial"/>
+          <w:b/>
+          <w:bCs/>
+          <w:sz w:val="24"/>
+          <w:szCs w:val="24"/>
+        </w:rPr>
+      </w:pPr>
+    </w:p>
+    <w:p>
+      <w:pPr>
+        <w:jc w:val="center"/>
+        <w:rPr>
+          <w:rFonts w:ascii="Arial" w:eastAsia="Arial" w:hAnsi="Arial" w:cs="Arial"/>
+          <w:b/>
+          <w:bCs/>
+          <w:sz w:val="24"/>
+          <w:szCs w:val="24"/>
+        </w:rPr>
+      </w:pPr>
     </w:p>
     <w:p>
       <w:pPr>
@@ -117,48 +141,6 @@
       <w:pPr>
         <w:rPr>
           <w:rFonts w:ascii="Arial" w:eastAsia="Arial" w:hAnsi="Arial" w:cs="Arial"/>
-          <w:sz w:val="24"/>
-          <w:szCs w:val="24"/>
-        </w:rPr>
-      </w:pPr>
-    </w:p>
-    <w:p>
-      <w:pPr>
-        <w:rPr>
-          <w:rFonts w:ascii="Arial" w:eastAsia="Arial" w:hAnsi="Arial" w:cs="Arial"/>
-          <w:b/>
-          <w:color w:val="000000"/>
-          <w:sz w:val="24"/>
-          <w:szCs w:val="24"/>
-        </w:rPr>
-      </w:pPr>
-    </w:p>
-    <w:p>
-      <w:pPr>
-        <w:rPr>
-          <w:rFonts w:ascii="Arial" w:eastAsia="Arial" w:hAnsi="Arial" w:cs="Arial"/>
-          <w:b/>
-          <w:color w:val="000000"/>
-          <w:sz w:val="24"/>
-          <w:szCs w:val="24"/>
-        </w:rPr>
-      </w:pPr>
-    </w:p>
-    <w:p>
-      <w:pPr>
-        <w:rPr>
-          <w:rFonts w:ascii="Arial" w:eastAsia="Arial" w:hAnsi="Arial" w:cs="Arial"/>
-          <w:b/>
-          <w:color w:val="000000"/>
-          <w:sz w:val="24"/>
-          <w:szCs w:val="24"/>
-        </w:rPr>
-      </w:pPr>
-    </w:p>
-    <w:p>
-      <w:pPr>
-        <w:rPr>
-          <w:rFonts w:ascii="Arial" w:eastAsia="Arial" w:hAnsi="Arial" w:cs="Arial"/>
           <w:b/>
           <w:color w:val="000000"/>
           <w:sz w:val="24"/>
@@ -211,18 +193,6 @@
           <w:szCs w:val="24"/>
         </w:rPr>
       </w:pPr>
-    </w:p>
-    <w:p>
-      <w:pPr>
-        <w:jc w:val="center"/>
-        <w:rPr>
-          <w:rFonts w:ascii="Arial" w:eastAsia="Arial" w:hAnsi="Arial" w:cs="Arial"/>
-          <w:b/>
-          <w:color w:val="000000"/>
-          <w:sz w:val="24"/>
-          <w:szCs w:val="24"/>
-        </w:rPr>
-      </w:pPr>
       <w:r>
         <w:rPr>
           <w:rFonts w:ascii="Arial" w:eastAsia="Arial" w:hAnsi="Arial" w:cs="Arial"/>
@@ -247,7 +217,19 @@
     </w:p>
     <w:p>
       <w:pPr>
-        <w:ind w:left="2100"/>
+        <w:ind w:left="3360" w:firstLine="420"/>
+        <w:rPr>
+          <w:rFonts w:ascii="Arial" w:eastAsia="Arial" w:hAnsi="Arial" w:cs="Arial"/>
+          <w:b/>
+          <w:color w:val="000000"/>
+          <w:sz w:val="24"/>
+          <w:szCs w:val="24"/>
+        </w:rPr>
+      </w:pPr>
+    </w:p>
+    <w:p>
+      <w:pPr>
+        <w:ind w:left="3600"/>
         <w:rPr>
           <w:rFonts w:ascii="Arial" w:eastAsia="Arial" w:hAnsi="Arial" w:cs="Arial"/>
           <w:color w:val="000000"/>
@@ -270,20 +252,12 @@
           <w:sz w:val="24"/>
           <w:szCs w:val="24"/>
         </w:rPr>
-        <w:t>2</w:t>
-      </w:r>
-      <w:r>
-        <w:rPr>
-          <w:rFonts w:ascii="Arial" w:eastAsia="Arial" w:hAnsi="Arial" w:cs="Arial"/>
-          <w:sz w:val="24"/>
-          <w:szCs w:val="24"/>
-        </w:rPr>
-        <w:t>.0</w:t>
+        <w:t>1.2</w:t>
       </w:r>
     </w:p>
     <w:p>
       <w:pPr>
-        <w:ind w:left="2100"/>
+        <w:ind w:left="3600"/>
         <w:rPr>
           <w:rFonts w:ascii="Arial" w:eastAsia="Arial" w:hAnsi="Arial" w:cs="Arial"/>
           <w:color w:val="000000"/>
@@ -311,10 +285,9 @@
     </w:p>
     <w:p>
       <w:pPr>
-        <w:ind w:left="2100"/>
-        <w:rPr>
-          <w:rFonts w:ascii="Arial" w:eastAsia="Arial" w:hAnsi="Arial" w:cs="Arial"/>
-          <w:color w:val="000000"/>
+        <w:ind w:left="3600"/>
+        <w:rPr>
+          <w:rFonts w:ascii="Arial" w:eastAsia="Arial" w:hAnsi="Arial" w:cs="Arial"/>
           <w:sz w:val="24"/>
           <w:szCs w:val="24"/>
         </w:rPr>
@@ -336,6 +309,57 @@
         </w:rPr>
         <w:t>11/02/2022</w:t>
       </w:r>
+    </w:p>
+    <w:p>
+      <w:pPr>
+        <w:ind w:left="2100"/>
+        <w:rPr>
+          <w:rFonts w:ascii="Arial" w:eastAsia="Arial" w:hAnsi="Arial" w:cs="Arial"/>
+          <w:sz w:val="24"/>
+          <w:szCs w:val="24"/>
+        </w:rPr>
+      </w:pPr>
+    </w:p>
+    <w:p>
+      <w:pPr>
+        <w:ind w:left="2100"/>
+        <w:rPr>
+          <w:rFonts w:ascii="Arial" w:eastAsia="Arial" w:hAnsi="Arial" w:cs="Arial"/>
+          <w:sz w:val="24"/>
+          <w:szCs w:val="24"/>
+        </w:rPr>
+      </w:pPr>
+    </w:p>
+    <w:p>
+      <w:pPr>
+        <w:ind w:left="2100"/>
+        <w:rPr>
+          <w:rFonts w:ascii="Arial" w:eastAsia="Arial" w:hAnsi="Arial" w:cs="Arial"/>
+          <w:sz w:val="24"/>
+          <w:szCs w:val="24"/>
+        </w:rPr>
+      </w:pPr>
+    </w:p>
+    <w:p>
+      <w:pPr>
+        <w:ind w:left="2100"/>
+        <w:rPr>
+          <w:rFonts w:ascii="Arial" w:eastAsia="Arial" w:hAnsi="Arial" w:cs="Arial"/>
+          <w:sz w:val="24"/>
+          <w:szCs w:val="24"/>
+        </w:rPr>
+      </w:pPr>
+    </w:p>
+    <w:p>
+      <w:pPr>
+        <w:ind w:left="2100"/>
+        <w:rPr>
+          <w:rFonts w:ascii="Arial" w:eastAsia="Arial" w:hAnsi="Arial" w:cs="Arial"/>
+          <w:color w:val="000000"/>
+          <w:sz w:val="24"/>
+          <w:szCs w:val="24"/>
+        </w:rPr>
+      </w:pPr>
     </w:p>
     <w:p>
       <w:pPr>
@@ -603,7 +627,6 @@
                 <w:sz w:val="24"/>
                 <w:szCs w:val="24"/>
               </w:rPr>
-              <w:lastRenderedPageBreak/>
               <w:t>Start Date</w:t>
             </w:r>
           </w:p>
@@ -1936,7 +1959,7 @@
                 <w:sz w:val="24"/>
                 <w:szCs w:val="24"/>
               </w:rPr>
-              <w:t>12’/02/2022</w:t>
+              <w:t>12/02/2022</w:t>
             </w:r>
           </w:p>
           <w:p>

</xml_diff>